<commit_message>
client-server: change rgz report
</commit_message>
<xml_diff>
--- a/Term6/client-server/rgz/РКСП РГЗ.docx
+++ b/Term6/client-server/rgz/РКСП РГЗ.docx
@@ -505,35 +505,7 @@
           <w:szCs w:val="28"/>
           <w:u w:val="none"/>
         </w:rPr>
-        <w:t>«</w:t>
-      </w:r>
-      <w:r>
-        <w:rPr>
-          <w:rFonts w:eastAsia="Times New Roman" w:cs="Times New Roman" w:ascii="Times New Roman" w:hAnsi="Times New Roman"/>
-          <w:b/>
-          <w:i w:val="false"/>
-          <w:strike w:val="false"/>
-          <w:dstrike w:val="false"/>
-          <w:color w:val="000000"/>
-          <w:sz w:val="28"/>
-          <w:szCs w:val="28"/>
-          <w:u w:val="none"/>
-        </w:rPr>
-        <w:t>UDP с подтверждением доставки</w:t>
-      </w:r>
-      <w:r>
-        <w:rPr>
-          <w:rFonts w:eastAsia="Times New Roman" w:cs="Times New Roman" w:ascii="Times New Roman" w:hAnsi="Times New Roman"/>
-          <w:b/>
-          <w:i w:val="false"/>
-          <w:strike w:val="false"/>
-          <w:dstrike w:val="false"/>
-          <w:color w:val="000000"/>
-          <w:sz w:val="28"/>
-          <w:szCs w:val="28"/>
-          <w:u w:val="none"/>
-        </w:rPr>
-        <w:t>»</w:t>
+        <w:t>«UDP с подтверждением доставки»</w:t>
       </w:r>
     </w:p>
     <w:p>
@@ -1153,15 +1125,7 @@
           <w:sz w:val="28"/>
           <w:szCs w:val="28"/>
         </w:rPr>
-        <w:t xml:space="preserve">Разработать </w:t>
-      </w:r>
-      <w:r>
-        <w:rPr>
-          <w:rFonts w:eastAsia="Times New Roman" w:cs="Times New Roman" w:ascii="Times New Roman" w:hAnsi="Times New Roman"/>
-          <w:sz w:val="28"/>
-          <w:szCs w:val="28"/>
-        </w:rPr>
-        <w:t>протокол на основе UDP с подтверждением доставки</w:t>
+        <w:t>Разработать протокол на основе UDP с подтверждением доставки</w:t>
       </w:r>
     </w:p>
     <w:p>
@@ -1236,15 +1200,7 @@
           <w:sz w:val="28"/>
           <w:szCs w:val="28"/>
         </w:rPr>
-        <w:t xml:space="preserve"> </w:t>
-      </w:r>
-      <w:r>
-        <w:rPr>
-          <w:rFonts w:eastAsia="Times New Roman" w:cs="Times New Roman" w:ascii="Times New Roman" w:hAnsi="Times New Roman"/>
-          <w:sz w:val="28"/>
-          <w:szCs w:val="28"/>
-        </w:rPr>
-        <w:t>файлообменный сервер, работающий по собственному протоколу, основанному на UDP</w:t>
+        <w:t xml:space="preserve"> файлообменный сервер, работающий по собственному протоколу, основанному на UDP</w:t>
       </w:r>
     </w:p>
     <w:p>
@@ -1265,15 +1221,158 @@
           <w:sz w:val="28"/>
           <w:szCs w:val="28"/>
         </w:rPr>
-        <w:t>С</w:t>
-      </w:r>
-      <w:r>
-        <w:rPr>
-          <w:rFonts w:eastAsia="Times New Roman" w:cs="Times New Roman" w:ascii="Times New Roman" w:hAnsi="Times New Roman"/>
-          <w:sz w:val="28"/>
-          <w:szCs w:val="28"/>
-        </w:rPr>
-        <w:t>начала между конечными точками устанавливается соединение — подключающаяся сторона отправляет сообщение connect, а принимающая в ответ отправляет сообщение ack. Каждое сообщение имеет свой собственный номер, увеличивающийся с каждым новым сообщением. Получатель должен отправить ack с номером, соответствующим номеру полученного пакета. Если ack не получен — производится переотправка. Если после трёх попыток ответ так и не получен — соединение считается разорванным</w:t>
+        <w:t>Сначала между конечными точками устанавливается соединение — подключающаяся сторона отправляет сообщение connect, а принимающая в ответ отправляет сообщение ack. Каждое сообщение имеет свой собственный номер, увеличивающийся с каждым новым сообщением. Получатель должен отправить ack с номером, соответствующим номеру полученного пакета. Если ack не получен — производится переотправка. Если после трёх попыток ответ так и не получен — соединение считается разорванным</w:t>
+      </w:r>
+    </w:p>
+    <w:p>
+      <w:pPr>
+        <w:pStyle w:val="normal1"/>
+        <w:spacing w:lineRule="auto" w:line="360" w:before="0" w:after="0"/>
+        <w:ind w:firstLine="706" w:left="0" w:right="0"/>
+        <w:jc w:val="both"/>
+        <w:rPr>
+          <w:rFonts w:ascii="Times New Roman" w:hAnsi="Times New Roman" w:eastAsia="Times New Roman" w:cs="Times New Roman"/>
+          <w:sz w:val="28"/>
+          <w:szCs w:val="28"/>
+        </w:rPr>
+      </w:pPr>
+      <w:r>
+        <w:rPr>
+          <w:rFonts w:eastAsia="Times New Roman" w:cs="Times New Roman" w:ascii="Times New Roman" w:hAnsi="Times New Roman"/>
+          <w:sz w:val="28"/>
+          <w:szCs w:val="28"/>
+        </w:rPr>
+        <w:drawing>
+          <wp:inline distT="0" distB="0" distL="0" distR="0">
+            <wp:extent cx="5731510" cy="3613150"/>
+            <wp:effectExtent l="0" t="0" r="0" b="0"/>
+            <wp:docPr id="2" name="Image1" descr=""/>
+            <wp:cNvGraphicFramePr>
+              <a:graphicFrameLocks xmlns:a="http://schemas.openxmlformats.org/drawingml/2006/main" noChangeAspect="1"/>
+            </wp:cNvGraphicFramePr>
+            <a:graphic xmlns:a="http://schemas.openxmlformats.org/drawingml/2006/main">
+              <a:graphicData uri="http://schemas.openxmlformats.org/drawingml/2006/picture">
+                <pic:pic xmlns:pic="http://schemas.openxmlformats.org/drawingml/2006/picture">
+                  <pic:nvPicPr>
+                    <pic:cNvPr id="2" name="Image1" descr=""/>
+                    <pic:cNvPicPr>
+                      <a:picLocks noChangeAspect="1" noChangeArrowheads="1"/>
+                    </pic:cNvPicPr>
+                  </pic:nvPicPr>
+                  <pic:blipFill>
+                    <a:blip r:embed="rId6"/>
+                    <a:stretch>
+                      <a:fillRect/>
+                    </a:stretch>
+                  </pic:blipFill>
+                  <pic:spPr bwMode="auto">
+                    <a:xfrm>
+                      <a:off x="0" y="0"/>
+                      <a:ext cx="5731510" cy="3613150"/>
+                    </a:xfrm>
+                    <a:prstGeom prst="rect">
+                      <a:avLst/>
+                    </a:prstGeom>
+                  </pic:spPr>
+                </pic:pic>
+              </a:graphicData>
+            </a:graphic>
+          </wp:inline>
+        </w:drawing>
+      </w:r>
+    </w:p>
+    <w:p>
+      <w:pPr>
+        <w:pStyle w:val="normal1"/>
+        <w:spacing w:lineRule="auto" w:line="360" w:before="0" w:after="0"/>
+        <w:ind w:firstLine="706" w:left="0" w:right="0"/>
+        <w:jc w:val="center"/>
+        <w:rPr>
+          <w:rFonts w:ascii="Times New Roman" w:hAnsi="Times New Roman" w:eastAsia="Times New Roman" w:cs="Times New Roman"/>
+          <w:sz w:val="28"/>
+          <w:szCs w:val="28"/>
+        </w:rPr>
+      </w:pPr>
+      <w:r>
+        <w:rPr>
+          <w:rFonts w:eastAsia="Times New Roman" w:cs="Times New Roman" w:ascii="Times New Roman" w:hAnsi="Times New Roman"/>
+          <w:sz w:val="28"/>
+          <w:szCs w:val="28"/>
+        </w:rPr>
+        <w:t>Рис. 1 — фрагмент кода, отвечающий за перееотправку.</w:t>
+      </w:r>
+    </w:p>
+    <w:p>
+      <w:pPr>
+        <w:pStyle w:val="normal1"/>
+        <w:spacing w:lineRule="auto" w:line="360" w:before="0" w:after="0"/>
+        <w:ind w:firstLine="706" w:left="0" w:right="0"/>
+        <w:jc w:val="both"/>
+        <w:rPr/>
+      </w:pPr>
+      <w:r>
+        <w:rPr/>
+        <w:drawing>
+          <wp:inline distT="0" distB="0" distL="0" distR="0">
+            <wp:extent cx="5731510" cy="1470660"/>
+            <wp:effectExtent l="0" t="0" r="0" b="0"/>
+            <wp:docPr id="3" name="Image2" descr=""/>
+            <wp:cNvGraphicFramePr>
+              <a:graphicFrameLocks xmlns:a="http://schemas.openxmlformats.org/drawingml/2006/main" noChangeAspect="1"/>
+            </wp:cNvGraphicFramePr>
+            <a:graphic xmlns:a="http://schemas.openxmlformats.org/drawingml/2006/main">
+              <a:graphicData uri="http://schemas.openxmlformats.org/drawingml/2006/picture">
+                <pic:pic xmlns:pic="http://schemas.openxmlformats.org/drawingml/2006/picture">
+                  <pic:nvPicPr>
+                    <pic:cNvPr id="3" name="Image2" descr=""/>
+                    <pic:cNvPicPr>
+                      <a:picLocks noChangeAspect="1" noChangeArrowheads="1"/>
+                    </pic:cNvPicPr>
+                  </pic:nvPicPr>
+                  <pic:blipFill>
+                    <a:blip r:embed="rId7"/>
+                    <a:stretch>
+                      <a:fillRect/>
+                    </a:stretch>
+                  </pic:blipFill>
+                  <pic:spPr bwMode="auto">
+                    <a:xfrm>
+                      <a:off x="0" y="0"/>
+                      <a:ext cx="5731510" cy="1470660"/>
+                    </a:xfrm>
+                    <a:prstGeom prst="rect">
+                      <a:avLst/>
+                    </a:prstGeom>
+                  </pic:spPr>
+                </pic:pic>
+              </a:graphicData>
+            </a:graphic>
+          </wp:inline>
+        </w:drawing>
+      </w:r>
+    </w:p>
+    <w:p>
+      <w:pPr>
+        <w:pStyle w:val="normal1"/>
+        <w:spacing w:lineRule="auto" w:line="360" w:before="0" w:after="0"/>
+        <w:ind w:firstLine="706" w:left="0" w:right="0"/>
+        <w:jc w:val="both"/>
+        <w:rPr/>
+      </w:pPr>
+      <w:r>
+        <w:rPr/>
+        <w:t>вар</w:t>
+      </w:r>
+      <w:r>
+        <w:rPr>
+          <w:rFonts w:eastAsia="Times New Roman" w:cs="Times New Roman" w:ascii="Times New Roman" w:hAnsi="Times New Roman"/>
+          <w:color w:val="auto"/>
+          <w:kern w:val="0"/>
+          <w:sz w:val="28"/>
+          <w:szCs w:val="28"/>
+          <w:lang w:val="ru-RU" w:eastAsia="zh-CN" w:bidi="hi-IN"/>
+        </w:rPr>
+        <w:t>Рис. 2 — дамп протокола с потерей пакетов. Подряд идущие пакеты с одинаковой длиной — это повторные отправки.</w:t>
       </w:r>
     </w:p>
     <w:p>
@@ -1327,24 +1426,16 @@
           <w:sz w:val="28"/>
           <w:szCs w:val="28"/>
         </w:rPr>
-        <w:t xml:space="preserve">ыл разработан </w:t>
-      </w:r>
-      <w:r>
-        <w:rPr>
-          <w:rFonts w:eastAsia="Times New Roman" w:cs="Times New Roman" w:ascii="Times New Roman" w:hAnsi="Times New Roman"/>
-          <w:sz w:val="28"/>
-          <w:szCs w:val="28"/>
-        </w:rPr>
-        <w:t>протокол с подтверждением доставки на основе UDP</w:t>
+        <w:t>ыл разработан протокол с подтверждением доставки на основе UDP</w:t>
       </w:r>
     </w:p>
     <w:sectPr>
-      <w:headerReference w:type="even" r:id="rId6"/>
-      <w:headerReference w:type="default" r:id="rId7"/>
-      <w:headerReference w:type="first" r:id="rId8"/>
-      <w:footerReference w:type="even" r:id="rId9"/>
-      <w:footerReference w:type="default" r:id="rId10"/>
-      <w:footerReference w:type="first" r:id="rId11"/>
+      <w:headerReference w:type="even" r:id="rId8"/>
+      <w:headerReference w:type="default" r:id="rId9"/>
+      <w:headerReference w:type="first" r:id="rId10"/>
+      <w:footerReference w:type="even" r:id="rId11"/>
+      <w:footerReference w:type="default" r:id="rId12"/>
+      <w:footerReference w:type="first" r:id="rId13"/>
       <w:type w:val="nextPage"/>
       <w:pgSz w:w="11906" w:h="16838"/>
       <w:pgMar w:left="1440" w:right="1440" w:gutter="0" w:header="720" w:top="1440" w:footer="720" w:bottom="1440"/>
@@ -1561,7 +1652,7 @@
           </w:r>
           <w:r>
             <w:rPr/>
-            <w:t>3</w:t>
+            <w:t>4</w:t>
           </w:r>
           <w:r>
             <w:rPr/>

</xml_diff>